<commit_message>
connected python to mysql database
</commit_message>
<xml_diff>
--- a/goal+resource/Final_Project(air_quality).docx
+++ b/goal+resource/Final_Project(air_quality).docx
@@ -104,8 +104,6 @@
         </w:rPr>
         <w:t xml:space="preserve"> output to screen </w:t>
       </w:r>
-      <w:bookmarkStart w:id="0" w:name="_GoBack"/>
-      <w:bookmarkEnd w:id="0"/>
     </w:p>
     <w:p>
       <w:pPr>
@@ -603,6 +601,150 @@
         <w:lastRenderedPageBreak/>
         <w:t>and more particularly the surface concentration which matters in order to quantify the health impact. Moreover, the tropospheric Ozone is having a diurnal cycle, with pollution peaking in the afternoon when the temperature reaches its maximum, and almost no pollution during the night.</w:t>
       </w:r>
+    </w:p>
+    <w:p>
+      <w:pPr>
+        <w:rPr>
+          <w:rFonts w:cstheme="minorHAnsi"/>
+          <w:sz w:val="24"/>
+          <w:szCs w:val="24"/>
+        </w:rPr>
+      </w:pPr>
+    </w:p>
+    <w:p>
+      <w:pPr>
+        <w:rPr>
+          <w:rFonts w:cstheme="minorHAnsi"/>
+          <w:sz w:val="24"/>
+          <w:szCs w:val="24"/>
+        </w:rPr>
+      </w:pPr>
+    </w:p>
+    <w:p>
+      <w:pPr>
+        <w:rPr>
+          <w:rFonts w:cstheme="minorHAnsi"/>
+          <w:sz w:val="24"/>
+          <w:szCs w:val="24"/>
+        </w:rPr>
+      </w:pPr>
+    </w:p>
+    <w:p>
+      <w:pPr>
+        <w:rPr>
+          <w:rFonts w:cstheme="minorHAnsi"/>
+          <w:sz w:val="24"/>
+          <w:szCs w:val="24"/>
+        </w:rPr>
+      </w:pPr>
+    </w:p>
+    <w:p>
+      <w:pPr>
+        <w:rPr>
+          <w:rFonts w:cstheme="minorHAnsi"/>
+          <w:sz w:val="24"/>
+          <w:szCs w:val="24"/>
+        </w:rPr>
+      </w:pPr>
+    </w:p>
+    <w:p>
+      <w:pPr>
+        <w:rPr>
+          <w:rFonts w:cstheme="minorHAnsi"/>
+          <w:sz w:val="24"/>
+          <w:szCs w:val="24"/>
+        </w:rPr>
+      </w:pPr>
+    </w:p>
+    <w:p>
+      <w:pPr>
+        <w:rPr>
+          <w:rFonts w:cstheme="minorHAnsi"/>
+          <w:sz w:val="24"/>
+          <w:szCs w:val="24"/>
+        </w:rPr>
+      </w:pPr>
+    </w:p>
+    <w:p>
+      <w:pPr>
+        <w:rPr>
+          <w:rFonts w:cstheme="minorHAnsi"/>
+          <w:sz w:val="24"/>
+          <w:szCs w:val="24"/>
+        </w:rPr>
+      </w:pPr>
+    </w:p>
+    <w:p>
+      <w:pPr>
+        <w:rPr>
+          <w:rFonts w:cstheme="minorHAnsi"/>
+          <w:sz w:val="24"/>
+          <w:szCs w:val="24"/>
+        </w:rPr>
+      </w:pPr>
+    </w:p>
+    <w:p>
+      <w:pPr>
+        <w:rPr>
+          <w:rFonts w:cstheme="minorHAnsi"/>
+          <w:sz w:val="24"/>
+          <w:szCs w:val="24"/>
+        </w:rPr>
+      </w:pPr>
+    </w:p>
+    <w:p>
+      <w:pPr>
+        <w:rPr>
+          <w:rFonts w:cstheme="minorHAnsi"/>
+          <w:sz w:val="28"/>
+          <w:szCs w:val="28"/>
+        </w:rPr>
+      </w:pPr>
+      <w:r>
+        <w:rPr>
+          <w:rFonts w:cstheme="minorHAnsi"/>
+          <w:sz w:val="28"/>
+          <w:szCs w:val="28"/>
+        </w:rPr>
+        <w:t>Credits:</w:t>
+      </w:r>
+    </w:p>
+    <w:p>
+      <w:r>
+        <w:t xml:space="preserve">Csv file of list of countries and cities: </w:t>
+      </w:r>
+      <w:hyperlink r:id="rId5" w:history="1">
+        <w:r>
+          <w:rPr>
+            <w:rStyle w:val="Hyperlink"/>
+          </w:rPr>
+          <w:t>https://simplemaps.com/data/world-cities</w:t>
+        </w:r>
+      </w:hyperlink>
+    </w:p>
+    <w:p>
+      <w:r>
+        <w:t xml:space="preserve">Air quality API: </w:t>
+      </w:r>
+      <w:hyperlink r:id="rId6" w:history="1">
+        <w:r>
+          <w:rPr>
+            <w:rStyle w:val="Hyperlink"/>
+          </w:rPr>
+          <w:t>http://aqicn.org/city/beijing/</w:t>
+        </w:r>
+      </w:hyperlink>
+    </w:p>
+    <w:p>
+      <w:pPr>
+        <w:rPr>
+          <w:rFonts w:cstheme="minorHAnsi"/>
+          <w:sz w:val="28"/>
+          <w:szCs w:val="28"/>
+        </w:rPr>
+      </w:pPr>
+      <w:bookmarkStart w:id="0" w:name="_GoBack"/>
+      <w:bookmarkEnd w:id="0"/>
     </w:p>
     <w:sectPr>
       <w:pgSz w:w="12240" w:h="15840"/>
@@ -1401,6 +1543,29 @@
       <w:contextualSpacing/>
     </w:pPr>
   </w:style>
+  <w:style w:type="character" w:styleId="Hyperlink">
+    <w:name w:val="Hyperlink"/>
+    <w:basedOn w:val="DefaultParagraphFont"/>
+    <w:uiPriority w:val="99"/>
+    <w:unhideWhenUsed/>
+    <w:rsid w:val="002D29E7"/>
+    <w:rPr>
+      <w:color w:val="0000FF"/>
+      <w:u w:val="single"/>
+    </w:rPr>
+  </w:style>
+  <w:style w:type="character" w:styleId="UnresolvedMention">
+    <w:name w:val="Unresolved Mention"/>
+    <w:basedOn w:val="DefaultParagraphFont"/>
+    <w:uiPriority w:val="99"/>
+    <w:semiHidden/>
+    <w:unhideWhenUsed/>
+    <w:rsid w:val="002D29E7"/>
+    <w:rPr>
+      <w:color w:val="605E5C"/>
+      <w:shd w:val="clear" w:color="auto" w:fill="E1DFDD"/>
+    </w:rPr>
+  </w:style>
 </w:styles>
 </file>
 

</xml_diff>

<commit_message>
saving before I make changes
</commit_message>
<xml_diff>
--- a/goal+resource/Final_Project(air_quality).docx
+++ b/goal+resource/Final_Project(air_quality).docx
@@ -14,22 +14,44 @@
           <w:sz w:val="24"/>
           <w:szCs w:val="24"/>
         </w:rPr>
-        <w:t>? How to “Efficiently” update sql table every hour or so to get new aqi</w:t>
-      </w:r>
-    </w:p>
-    <w:p>
-      <w:pPr>
-        <w:rPr>
-          <w:sz w:val="24"/>
-          <w:szCs w:val="24"/>
-        </w:rPr>
-      </w:pPr>
-      <w:r>
-        <w:rPr>
-          <w:sz w:val="24"/>
-          <w:szCs w:val="24"/>
-        </w:rPr>
-        <w:t xml:space="preserve">? call get_aqi function and if error or no station exists </w:t>
+        <w:t>? How to “Efficiently” update sql table e</w:t>
+      </w:r>
+      <w:r>
+        <w:rPr>
+          <w:sz w:val="24"/>
+          <w:szCs w:val="24"/>
+        </w:rPr>
+        <w:t>ach</w:t>
+      </w:r>
+      <w:r>
+        <w:rPr>
+          <w:sz w:val="24"/>
+          <w:szCs w:val="24"/>
+        </w:rPr>
+        <w:t xml:space="preserve"> hour to get new aqi</w:t>
+      </w:r>
+    </w:p>
+    <w:p>
+      <w:pPr>
+        <w:rPr>
+          <w:sz w:val="24"/>
+          <w:szCs w:val="24"/>
+        </w:rPr>
+      </w:pPr>
+    </w:p>
+    <w:p>
+      <w:pPr>
+        <w:rPr>
+          <w:sz w:val="24"/>
+          <w:szCs w:val="24"/>
+        </w:rPr>
+      </w:pPr>
+      <w:r>
+        <w:rPr>
+          <w:sz w:val="24"/>
+          <w:szCs w:val="24"/>
+        </w:rPr>
+        <w:t xml:space="preserve">When user input country </w:t>
       </w:r>
       <w:r>
         <w:rPr>
@@ -43,7 +65,35 @@
           <w:sz w:val="24"/>
           <w:szCs w:val="24"/>
         </w:rPr>
-        <w:t xml:space="preserve"> delete that row </w:t>
+        <w:t xml:space="preserve"> se</w:t>
+      </w:r>
+      <w:r>
+        <w:rPr>
+          <w:sz w:val="24"/>
+          <w:szCs w:val="24"/>
+        </w:rPr>
+        <w:t>nd</w:t>
+      </w:r>
+      <w:r>
+        <w:rPr>
+          <w:sz w:val="24"/>
+          <w:szCs w:val="24"/>
+        </w:rPr>
+        <w:t xml:space="preserve"> request</w:t>
+      </w:r>
+      <w:r>
+        <w:rPr>
+          <w:sz w:val="24"/>
+          <w:szCs w:val="24"/>
+        </w:rPr>
+        <w:t xml:space="preserve"> form</w:t>
+      </w:r>
+      <w:r>
+        <w:rPr>
+          <w:sz w:val="24"/>
+          <w:szCs w:val="24"/>
+        </w:rPr>
+        <w:t xml:space="preserve"> through flask (to python) </w:t>
       </w:r>
       <w:r>
         <w:rPr>
@@ -57,7 +107,114 @@
           <w:sz w:val="24"/>
           <w:szCs w:val="24"/>
         </w:rPr>
-        <w:t xml:space="preserve"> create new json file from deleted.</w:t>
+        <w:t xml:space="preserve"> python grab </w:t>
+      </w:r>
+      <w:r>
+        <w:rPr>
+          <w:sz w:val="24"/>
+          <w:szCs w:val="24"/>
+        </w:rPr>
+        <w:t xml:space="preserve">aqi </w:t>
+      </w:r>
+      <w:r>
+        <w:rPr>
+          <w:sz w:val="24"/>
+          <w:szCs w:val="24"/>
+        </w:rPr>
+        <w:t>data from sql and send</w:t>
+      </w:r>
+      <w:r>
+        <w:rPr>
+          <w:sz w:val="24"/>
+          <w:szCs w:val="24"/>
+        </w:rPr>
+        <w:t xml:space="preserve"> it</w:t>
+      </w:r>
+      <w:r>
+        <w:rPr>
+          <w:sz w:val="24"/>
+          <w:szCs w:val="24"/>
+        </w:rPr>
+        <w:t xml:space="preserve"> back jsonify(data) </w:t>
+      </w:r>
+      <w:r>
+        <w:rPr>
+          <w:sz w:val="24"/>
+          <w:szCs w:val="24"/>
+        </w:rPr>
+        <w:sym w:font="Wingdings" w:char="F0E0"/>
+      </w:r>
+      <w:r>
+        <w:rPr>
+          <w:sz w:val="24"/>
+          <w:szCs w:val="24"/>
+        </w:rPr>
+        <w:t xml:space="preserve"> data used to create Heatmap </w:t>
+      </w:r>
+    </w:p>
+    <w:p>
+      <w:pPr>
+        <w:rPr>
+          <w:sz w:val="24"/>
+          <w:szCs w:val="24"/>
+        </w:rPr>
+      </w:pPr>
+    </w:p>
+    <w:p>
+      <w:pPr>
+        <w:rPr>
+          <w:sz w:val="24"/>
+          <w:szCs w:val="24"/>
+        </w:rPr>
+      </w:pPr>
+      <w:r>
+        <w:rPr>
+          <w:sz w:val="24"/>
+          <w:szCs w:val="24"/>
+        </w:rPr>
+        <w:t xml:space="preserve">When country is inputted </w:t>
+      </w:r>
+      <w:r>
+        <w:rPr>
+          <w:sz w:val="24"/>
+          <w:szCs w:val="24"/>
+        </w:rPr>
+        <w:sym w:font="Wingdings" w:char="F0E0"/>
+      </w:r>
+      <w:r>
+        <w:rPr>
+          <w:sz w:val="24"/>
+          <w:szCs w:val="24"/>
+        </w:rPr>
+        <w:t xml:space="preserve"> summarize Wikipedia article </w:t>
+      </w:r>
+      <w:r>
+        <w:rPr>
+          <w:sz w:val="24"/>
+          <w:szCs w:val="24"/>
+        </w:rPr>
+        <w:sym w:font="Wingdings" w:char="F0E0"/>
+      </w:r>
+      <w:r>
+        <w:rPr>
+          <w:sz w:val="24"/>
+          <w:szCs w:val="24"/>
+        </w:rPr>
+        <w:t xml:space="preserve"> store it in MongoDB </w:t>
+      </w:r>
+      <w:r>
+        <w:rPr>
+          <w:sz w:val="24"/>
+          <w:szCs w:val="24"/>
+        </w:rPr>
+        <w:sym w:font="Wingdings" w:char="F0E0"/>
+      </w:r>
+      <w:r>
+        <w:rPr>
+          <w:sz w:val="24"/>
+          <w:szCs w:val="24"/>
+        </w:rPr>
+        <w:t xml:space="preserve"> again use flask GET REQUEST to grab data from MongoDB and output it.</w:t>
       </w:r>
       <w:bookmarkStart w:id="0" w:name="_GoBack"/>
       <w:bookmarkEnd w:id="0"/>
@@ -82,64 +239,32 @@
           <w:sz w:val="24"/>
           <w:szCs w:val="24"/>
         </w:rPr>
-        <w:t xml:space="preserve">When user input country </w:t>
-      </w:r>
-      <w:r>
-        <w:rPr>
-          <w:sz w:val="24"/>
-          <w:szCs w:val="24"/>
-        </w:rPr>
-        <w:sym w:font="Wingdings" w:char="F0E0"/>
-      </w:r>
-      <w:r>
-        <w:rPr>
-          <w:sz w:val="24"/>
-          <w:szCs w:val="24"/>
-        </w:rPr>
-        <w:t xml:space="preserve"> set request through flask (to python) </w:t>
-      </w:r>
-      <w:r>
-        <w:rPr>
-          <w:sz w:val="24"/>
-          <w:szCs w:val="24"/>
-        </w:rPr>
-        <w:sym w:font="Wingdings" w:char="F0E0"/>
-      </w:r>
-      <w:r>
-        <w:rPr>
-          <w:sz w:val="24"/>
-          <w:szCs w:val="24"/>
-        </w:rPr>
-        <w:t xml:space="preserve"> python grab data from sql and send back jsonify(data) </w:t>
-      </w:r>
-      <w:r>
-        <w:rPr>
-          <w:sz w:val="24"/>
-          <w:szCs w:val="24"/>
-        </w:rPr>
-        <w:sym w:font="Wingdings" w:char="F0E0"/>
-      </w:r>
-      <w:r>
-        <w:rPr>
-          <w:sz w:val="24"/>
-          <w:szCs w:val="24"/>
-        </w:rPr>
-        <w:t xml:space="preserve"> data used to create Heatmap </w:t>
-      </w:r>
-      <w:r>
-        <w:rPr>
-          <w:sz w:val="24"/>
-          <w:szCs w:val="24"/>
-        </w:rPr>
-        <w:sym w:font="Wingdings" w:char="F0E0"/>
-      </w:r>
-      <w:r>
-        <w:rPr>
-          <w:sz w:val="24"/>
-          <w:szCs w:val="24"/>
-        </w:rPr>
-        <w:t xml:space="preserve"> output to screen </w:t>
-      </w:r>
+        <w:t>Analyze why certain country may have such aqi data</w:t>
+      </w:r>
+    </w:p>
+    <w:p>
+      <w:pPr>
+        <w:rPr>
+          <w:sz w:val="24"/>
+          <w:szCs w:val="24"/>
+        </w:rPr>
+      </w:pPr>
+    </w:p>
+    <w:p>
+      <w:pPr>
+        <w:rPr>
+          <w:sz w:val="24"/>
+          <w:szCs w:val="24"/>
+        </w:rPr>
+      </w:pPr>
+    </w:p>
+    <w:p>
+      <w:pPr>
+        <w:rPr>
+          <w:sz w:val="24"/>
+          <w:szCs w:val="24"/>
+        </w:rPr>
+      </w:pPr>
     </w:p>
     <w:p>
       <w:pPr>
@@ -362,6 +487,7 @@
           <w:sz w:val="24"/>
           <w:szCs w:val="24"/>
         </w:rPr>
+        <w:lastRenderedPageBreak/>
         <w:t>Legends.</w:t>
       </w:r>
     </w:p>
@@ -457,7 +583,6 @@
           <w:sz w:val="24"/>
           <w:szCs w:val="24"/>
         </w:rPr>
-        <w:lastRenderedPageBreak/>
         <w:t xml:space="preserve">Measurement unit used: </w:t>
       </w:r>
     </w:p>
@@ -734,6 +859,7 @@
         </w:rPr>
       </w:pPr>
       <w:r>
+        <w:lastRenderedPageBreak/>
         <w:t xml:space="preserve">Air quality API: </w:t>
       </w:r>
       <w:hyperlink r:id="rId6" w:history="1">

</xml_diff>

<commit_message>
added update_db function that updates mysql database
</commit_message>
<xml_diff>
--- a/goal+resource/Final_Project(air_quality).docx
+++ b/goal+resource/Final_Project(air_quality).docx
@@ -9,7 +9,6 @@
           <w:szCs w:val="28"/>
         </w:rPr>
       </w:pPr>
-      <w:bookmarkStart w:id="0" w:name="_GoBack"/>
       <w:r>
         <w:rPr>
           <w:sz w:val="28"/>
@@ -35,8 +34,25 @@
           <w:sz w:val="24"/>
           <w:szCs w:val="24"/>
         </w:rPr>
-        <w:t>STEPS:</w:t>
-      </w:r>
+        <w:t>Run update_</w:t>
+      </w:r>
+      <w:r>
+        <w:rPr>
+          <w:rFonts w:hint="eastAsia"/>
+          <w:sz w:val="24"/>
+          <w:szCs w:val="24"/>
+        </w:rPr>
+        <w:t>d</w:t>
+      </w:r>
+      <w:r>
+        <w:rPr>
+          <w:sz w:val="24"/>
+          <w:szCs w:val="24"/>
+        </w:rPr>
+        <w:t>b function every 24hour</w:t>
+      </w:r>
+      <w:bookmarkStart w:id="0" w:name="_GoBack"/>
+      <w:bookmarkEnd w:id="0"/>
     </w:p>
     <w:p>
       <w:pPr>
@@ -55,185 +71,8 @@
           <w:sz w:val="24"/>
           <w:szCs w:val="24"/>
         </w:rPr>
-        <w:t>Select all city records</w:t>
-      </w:r>
-    </w:p>
-    <w:p>
-      <w:pPr>
-        <w:pStyle w:val="a3"/>
-        <w:numPr>
-          <w:ilvl w:val="1"/>
-          <w:numId w:val="6"/>
-        </w:numPr>
-        <w:rPr>
-          <w:sz w:val="24"/>
-          <w:szCs w:val="24"/>
-        </w:rPr>
-      </w:pPr>
-      <w:r>
-        <w:rPr>
-          <w:sz w:val="24"/>
-          <w:szCs w:val="24"/>
-        </w:rPr>
-        <w:t>Get ID for each record</w:t>
-      </w:r>
-    </w:p>
-    <w:p>
-      <w:pPr>
-        <w:pStyle w:val="a3"/>
-        <w:numPr>
-          <w:ilvl w:val="1"/>
-          <w:numId w:val="6"/>
-        </w:numPr>
-        <w:rPr>
-          <w:sz w:val="24"/>
-          <w:szCs w:val="24"/>
-        </w:rPr>
-      </w:pPr>
-      <w:r>
-        <w:rPr>
-          <w:sz w:val="24"/>
-          <w:szCs w:val="24"/>
-        </w:rPr>
-        <w:t>Loop through ID and using city that match ID run python function that calls API</w:t>
-      </w:r>
-    </w:p>
-    <w:p>
-      <w:pPr>
-        <w:pStyle w:val="a3"/>
-        <w:numPr>
-          <w:ilvl w:val="1"/>
-          <w:numId w:val="6"/>
-        </w:numPr>
-        <w:rPr>
-          <w:sz w:val="24"/>
-          <w:szCs w:val="24"/>
-        </w:rPr>
-      </w:pPr>
-      <w:r>
-        <w:rPr>
-          <w:sz w:val="24"/>
-          <w:szCs w:val="24"/>
-        </w:rPr>
-        <w:t>Only return AQI</w:t>
-      </w:r>
-      <w:r>
-        <w:rPr>
-          <w:sz w:val="24"/>
-          <w:szCs w:val="24"/>
-        </w:rPr>
-        <w:t xml:space="preserve">, update AQI </w:t>
-      </w:r>
-      <w:bookmarkEnd w:id="0"/>
-      <w:r>
-        <w:rPr>
-          <w:sz w:val="24"/>
-          <w:szCs w:val="24"/>
-        </w:rPr>
-        <w:t>column of current ID</w:t>
-      </w:r>
-    </w:p>
-    <w:p>
-      <w:pPr>
-        <w:pStyle w:val="a3"/>
-        <w:numPr>
-          <w:ilvl w:val="0"/>
-          <w:numId w:val="6"/>
-        </w:numPr>
-        <w:rPr>
-          <w:sz w:val="24"/>
-          <w:szCs w:val="24"/>
-        </w:rPr>
-      </w:pPr>
-      <w:r>
-        <w:rPr>
-          <w:sz w:val="24"/>
-          <w:szCs w:val="24"/>
-        </w:rPr>
-        <w:t>Update SQL every hour so it will render new heatmap</w:t>
-      </w:r>
-    </w:p>
-    <w:p>
-      <w:pPr>
-        <w:pStyle w:val="a3"/>
-        <w:numPr>
-          <w:ilvl w:val="1"/>
-          <w:numId w:val="6"/>
-        </w:numPr>
-        <w:rPr>
-          <w:sz w:val="24"/>
-          <w:szCs w:val="24"/>
-        </w:rPr>
-      </w:pPr>
-      <w:r>
-        <w:rPr>
-          <w:sz w:val="24"/>
-          <w:szCs w:val="24"/>
-        </w:rPr>
-        <w:t xml:space="preserve">Update by performing </w:t>
-      </w:r>
-      <w:proofErr w:type="spellStart"/>
-      <w:r>
-        <w:rPr>
-          <w:sz w:val="24"/>
-          <w:szCs w:val="24"/>
-        </w:rPr>
-        <w:t>api</w:t>
-      </w:r>
-      <w:proofErr w:type="spellEnd"/>
-      <w:r>
-        <w:rPr>
-          <w:sz w:val="24"/>
-          <w:szCs w:val="24"/>
-        </w:rPr>
-        <w:t xml:space="preserve"> call for each row in cities column</w:t>
-      </w:r>
-      <w:r>
-        <w:rPr>
-          <w:sz w:val="24"/>
-          <w:szCs w:val="24"/>
-        </w:rPr>
-        <w:t>. If someone input new country it will have more rows to update.</w:t>
-      </w:r>
-    </w:p>
-    <w:p>
-      <w:pPr>
-        <w:pStyle w:val="a3"/>
-        <w:numPr>
-          <w:ilvl w:val="1"/>
-          <w:numId w:val="6"/>
-        </w:numPr>
-        <w:rPr>
-          <w:sz w:val="24"/>
-          <w:szCs w:val="24"/>
-        </w:rPr>
-      </w:pPr>
-      <w:r>
-        <w:rPr>
-          <w:b/>
-          <w:bCs/>
-          <w:sz w:val="24"/>
-          <w:szCs w:val="24"/>
-          <w:u w:val="single"/>
-        </w:rPr>
-        <w:t xml:space="preserve">Q: </w:t>
-      </w:r>
-      <w:r>
-        <w:rPr>
-          <w:sz w:val="24"/>
-          <w:szCs w:val="24"/>
-        </w:rPr>
-        <w:t xml:space="preserve"> what if user query database while being </w:t>
-      </w:r>
-      <w:proofErr w:type="gramStart"/>
-      <w:r>
-        <w:rPr>
-          <w:sz w:val="24"/>
-          <w:szCs w:val="24"/>
-        </w:rPr>
-        <w:t>updated ????</w:t>
-      </w:r>
-      <w:proofErr w:type="gramEnd"/>
+        <w:t>what if user query database while being updated ????</w:t>
+      </w:r>
     </w:p>
     <w:p>
       <w:pPr>
@@ -289,23 +128,7 @@
           <w:sz w:val="24"/>
           <w:szCs w:val="24"/>
         </w:rPr>
-        <w:t xml:space="preserve">Analyze why certain country may have such </w:t>
-      </w:r>
-      <w:proofErr w:type="spellStart"/>
-      <w:r>
-        <w:rPr>
-          <w:sz w:val="24"/>
-          <w:szCs w:val="24"/>
-        </w:rPr>
-        <w:t>aqi</w:t>
-      </w:r>
-      <w:proofErr w:type="spellEnd"/>
-      <w:r>
-        <w:rPr>
-          <w:sz w:val="24"/>
-          <w:szCs w:val="24"/>
-        </w:rPr>
-        <w:t xml:space="preserve"> data</w:t>
+        <w:t>Analyze why certain country may have such aqi data</w:t>
       </w:r>
     </w:p>
     <w:p>
@@ -364,211 +187,52 @@
           <w:sz w:val="24"/>
           <w:szCs w:val="24"/>
         </w:rPr>
-        <w:t xml:space="preserve">&gt;&gt;&gt; query = </w:t>
-      </w:r>
-      <w:proofErr w:type="spellStart"/>
-      <w:proofErr w:type="gramStart"/>
-      <w:r>
-        <w:rPr>
-          <w:sz w:val="24"/>
-          <w:szCs w:val="24"/>
-        </w:rPr>
-        <w:t>db.select</w:t>
-      </w:r>
-      <w:proofErr w:type="spellEnd"/>
-      <w:proofErr w:type="gramEnd"/>
-      <w:r>
-        <w:rPr>
-          <w:sz w:val="24"/>
-          <w:szCs w:val="24"/>
-        </w:rPr>
-        <w:t>([</w:t>
-      </w:r>
-      <w:proofErr w:type="spellStart"/>
-      <w:r>
-        <w:rPr>
-          <w:sz w:val="24"/>
-          <w:szCs w:val="24"/>
-        </w:rPr>
-        <w:t>Aqi</w:t>
-      </w:r>
-      <w:proofErr w:type="spellEnd"/>
-      <w:r>
-        <w:rPr>
-          <w:sz w:val="24"/>
-          <w:szCs w:val="24"/>
-        </w:rPr>
-        <w:t>])</w:t>
-      </w:r>
-    </w:p>
-    <w:p>
-      <w:pPr>
-        <w:rPr>
-          <w:sz w:val="24"/>
-          <w:szCs w:val="24"/>
-        </w:rPr>
-      </w:pPr>
-      <w:r>
-        <w:rPr>
-          <w:sz w:val="24"/>
-          <w:szCs w:val="24"/>
-        </w:rPr>
-        <w:t xml:space="preserve">&gt;&gt;&gt; result = </w:t>
-      </w:r>
-      <w:proofErr w:type="spellStart"/>
-      <w:proofErr w:type="gramStart"/>
-      <w:r>
-        <w:rPr>
-          <w:sz w:val="24"/>
-          <w:szCs w:val="24"/>
-        </w:rPr>
-        <w:t>connection.execute</w:t>
-      </w:r>
-      <w:proofErr w:type="spellEnd"/>
-      <w:proofErr w:type="gramEnd"/>
-      <w:r>
-        <w:rPr>
-          <w:sz w:val="24"/>
-          <w:szCs w:val="24"/>
-        </w:rPr>
-        <w:t>(query).</w:t>
-      </w:r>
-      <w:proofErr w:type="spellStart"/>
-      <w:r>
-        <w:rPr>
-          <w:sz w:val="24"/>
-          <w:szCs w:val="24"/>
-        </w:rPr>
-        <w:t>fetchall</w:t>
-      </w:r>
-      <w:proofErr w:type="spellEnd"/>
-      <w:r>
-        <w:rPr>
-          <w:sz w:val="24"/>
-          <w:szCs w:val="24"/>
-        </w:rPr>
-        <w:t>()</w:t>
-      </w:r>
-    </w:p>
-    <w:p>
-      <w:pPr>
-        <w:rPr>
-          <w:sz w:val="24"/>
-          <w:szCs w:val="24"/>
-        </w:rPr>
-      </w:pPr>
-      <w:r>
-        <w:rPr>
-          <w:sz w:val="24"/>
-          <w:szCs w:val="24"/>
-        </w:rPr>
-        <w:t xml:space="preserve">&gt;&gt;&gt; </w:t>
-      </w:r>
-      <w:proofErr w:type="spellStart"/>
-      <w:proofErr w:type="gramStart"/>
-      <w:r>
-        <w:rPr>
-          <w:sz w:val="24"/>
-          <w:szCs w:val="24"/>
-        </w:rPr>
-        <w:t>db.select</w:t>
-      </w:r>
-      <w:proofErr w:type="spellEnd"/>
-      <w:proofErr w:type="gramEnd"/>
-      <w:r>
-        <w:rPr>
-          <w:sz w:val="24"/>
-          <w:szCs w:val="24"/>
-        </w:rPr>
-        <w:t>([</w:t>
-      </w:r>
-      <w:proofErr w:type="spellStart"/>
-      <w:r>
-        <w:rPr>
-          <w:sz w:val="24"/>
-          <w:szCs w:val="24"/>
-        </w:rPr>
-        <w:t>Aqi</w:t>
-      </w:r>
-      <w:proofErr w:type="spellEnd"/>
-      <w:r>
-        <w:rPr>
-          <w:sz w:val="24"/>
-          <w:szCs w:val="24"/>
-        </w:rPr>
-        <w:t>].where(</w:t>
-      </w:r>
-      <w:proofErr w:type="spellStart"/>
-      <w:r>
-        <w:rPr>
-          <w:sz w:val="24"/>
-          <w:szCs w:val="24"/>
-        </w:rPr>
-        <w:t>Aqi.columns.Country</w:t>
-      </w:r>
-      <w:proofErr w:type="spellEnd"/>
-      <w:r>
-        <w:rPr>
-          <w:sz w:val="24"/>
-          <w:szCs w:val="24"/>
-        </w:rPr>
-        <w:t xml:space="preserve"> == "Canada")</w:t>
-      </w:r>
-    </w:p>
-    <w:p>
-      <w:pPr>
-        <w:rPr>
-          <w:sz w:val="24"/>
-          <w:szCs w:val="24"/>
-        </w:rPr>
-      </w:pPr>
-      <w:r>
-        <w:rPr>
-          <w:sz w:val="24"/>
-          <w:szCs w:val="24"/>
-        </w:rPr>
-        <w:t xml:space="preserve">&gt;&gt;&gt; result = </w:t>
-      </w:r>
-      <w:proofErr w:type="spellStart"/>
-      <w:proofErr w:type="gramStart"/>
-      <w:r>
-        <w:rPr>
-          <w:sz w:val="24"/>
-          <w:szCs w:val="24"/>
-        </w:rPr>
-        <w:t>db.engine</w:t>
-      </w:r>
-      <w:proofErr w:type="gramEnd"/>
-      <w:r>
-        <w:rPr>
-          <w:sz w:val="24"/>
-          <w:szCs w:val="24"/>
-        </w:rPr>
-        <w:t>.execute</w:t>
-      </w:r>
-      <w:proofErr w:type="spellEnd"/>
-      <w:r>
-        <w:rPr>
-          <w:sz w:val="24"/>
-          <w:szCs w:val="24"/>
-        </w:rPr>
-        <w:t>(query).</w:t>
-      </w:r>
-      <w:proofErr w:type="spellStart"/>
-      <w:r>
-        <w:rPr>
-          <w:sz w:val="24"/>
-          <w:szCs w:val="24"/>
-        </w:rPr>
-        <w:t>fetchall</w:t>
-      </w:r>
-      <w:proofErr w:type="spellEnd"/>
-      <w:r>
-        <w:rPr>
-          <w:sz w:val="24"/>
-          <w:szCs w:val="24"/>
-        </w:rPr>
-        <w:t>()</w:t>
+        <w:t>&gt;&gt;&gt; query = db.select([Aqi])</w:t>
+      </w:r>
+    </w:p>
+    <w:p>
+      <w:pPr>
+        <w:rPr>
+          <w:sz w:val="24"/>
+          <w:szCs w:val="24"/>
+        </w:rPr>
+      </w:pPr>
+      <w:r>
+        <w:rPr>
+          <w:sz w:val="24"/>
+          <w:szCs w:val="24"/>
+        </w:rPr>
+        <w:t>&gt;&gt;&gt; result = connection.execute(query).fetchall()</w:t>
+      </w:r>
+    </w:p>
+    <w:p>
+      <w:pPr>
+        <w:rPr>
+          <w:sz w:val="24"/>
+          <w:szCs w:val="24"/>
+        </w:rPr>
+      </w:pPr>
+      <w:r>
+        <w:rPr>
+          <w:sz w:val="24"/>
+          <w:szCs w:val="24"/>
+        </w:rPr>
+        <w:t>&gt;&gt;&gt; db.select([Aqi].where(Aqi.columns.Country == "Canada")</w:t>
+      </w:r>
+    </w:p>
+    <w:p>
+      <w:pPr>
+        <w:rPr>
+          <w:sz w:val="24"/>
+          <w:szCs w:val="24"/>
+        </w:rPr>
+      </w:pPr>
+      <w:r>
+        <w:rPr>
+          <w:sz w:val="24"/>
+          <w:szCs w:val="24"/>
+        </w:rPr>
+        <w:t>&gt;&gt;&gt; result = db.engine.execute(query).fetchall()</w:t>
       </w:r>
     </w:p>
     <w:p>
@@ -620,58 +284,22 @@
           <w:sz w:val="24"/>
           <w:szCs w:val="24"/>
         </w:rPr>
-        <w:t xml:space="preserve">(1, 'Canada', 'Acton', '63', 51.4925, -0.257252, </w:t>
-      </w:r>
-      <w:proofErr w:type="spellStart"/>
-      <w:proofErr w:type="gramStart"/>
-      <w:r>
-        <w:rPr>
-          <w:sz w:val="24"/>
-          <w:szCs w:val="24"/>
-        </w:rPr>
-        <w:t>datetime.datetime</w:t>
-      </w:r>
-      <w:proofErr w:type="spellEnd"/>
-      <w:proofErr w:type="gramEnd"/>
-      <w:r>
-        <w:rPr>
-          <w:sz w:val="24"/>
-          <w:szCs w:val="24"/>
-        </w:rPr>
-        <w:t>(2019, 7, 24, 14, 0))</w:t>
-      </w:r>
-    </w:p>
-    <w:p>
-      <w:pPr>
-        <w:rPr>
-          <w:sz w:val="24"/>
-          <w:szCs w:val="24"/>
-        </w:rPr>
-      </w:pPr>
-      <w:r>
-        <w:rPr>
-          <w:sz w:val="24"/>
-          <w:szCs w:val="24"/>
-        </w:rPr>
-        <w:t xml:space="preserve">(2, 'Canada', 'Alameda', '46', 37.7936, -122.263, </w:t>
-      </w:r>
-      <w:proofErr w:type="spellStart"/>
-      <w:proofErr w:type="gramStart"/>
-      <w:r>
-        <w:rPr>
-          <w:sz w:val="24"/>
-          <w:szCs w:val="24"/>
-        </w:rPr>
-        <w:t>datetime.datetime</w:t>
-      </w:r>
-      <w:proofErr w:type="spellEnd"/>
-      <w:proofErr w:type="gramEnd"/>
-      <w:r>
-        <w:rPr>
-          <w:sz w:val="24"/>
-          <w:szCs w:val="24"/>
-        </w:rPr>
-        <w:t>(2019, 7, 24, 7, 0))</w:t>
+        <w:t>(1, 'Canada', 'Acton', '63', 51.4925, -0.257252, datetime.datetime(2019, 7, 24, 14, 0))</w:t>
+      </w:r>
+    </w:p>
+    <w:p>
+      <w:pPr>
+        <w:rPr>
+          <w:sz w:val="24"/>
+          <w:szCs w:val="24"/>
+        </w:rPr>
+      </w:pPr>
+      <w:r>
+        <w:rPr>
+          <w:sz w:val="24"/>
+          <w:szCs w:val="24"/>
+        </w:rPr>
+        <w:t>(2, 'Canada', 'Alameda', '46', 37.7936, -122.263, datetime.datetime(2019, 7, 24, 7, 0))</w:t>
       </w:r>
     </w:p>
     <w:p>
@@ -720,15 +348,7 @@
         </w:numPr>
       </w:pPr>
       <w:r>
-        <w:t xml:space="preserve">Changing asynchronous function to become synchronous therefore when user inputs their country I can call </w:t>
-      </w:r>
-      <w:proofErr w:type="spellStart"/>
-      <w:r>
-        <w:t>api</w:t>
-      </w:r>
-      <w:proofErr w:type="spellEnd"/>
-      <w:r>
-        <w:t xml:space="preserve"> </w:t>
+        <w:t xml:space="preserve">Changing asynchronous function to become synchronous therefore when user inputs their country I can call api </w:t>
       </w:r>
       <w:r>
         <w:rPr>
@@ -749,54 +369,54 @@
         </w:numPr>
       </w:pPr>
       <w:r>
+        <w:t>Ans: I did not know what was going on, it took me a long time to figure out what was wrong and longer time understanding synchronous and asynchronous function in JavaScript and how I can manipulate them to get what I desire.</w:t>
+      </w:r>
+    </w:p>
+    <w:p>
+      <w:pPr>
+        <w:rPr>
+          <w:sz w:val="24"/>
+          <w:szCs w:val="24"/>
+        </w:rPr>
+      </w:pPr>
+    </w:p>
+    <w:p>
+      <w:pPr>
+        <w:rPr>
+          <w:sz w:val="24"/>
+          <w:szCs w:val="24"/>
+        </w:rPr>
+      </w:pPr>
+    </w:p>
+    <w:p>
+      <w:pPr>
+        <w:rPr>
+          <w:sz w:val="24"/>
+          <w:szCs w:val="24"/>
+        </w:rPr>
+      </w:pPr>
+    </w:p>
+    <w:p>
+      <w:pPr>
+        <w:rPr>
+          <w:sz w:val="24"/>
+          <w:szCs w:val="24"/>
+        </w:rPr>
+      </w:pPr>
+    </w:p>
+    <w:p>
+      <w:pPr>
+        <w:rPr>
+          <w:sz w:val="24"/>
+          <w:szCs w:val="24"/>
+        </w:rPr>
+      </w:pPr>
+      <w:r>
+        <w:rPr>
+          <w:sz w:val="24"/>
+          <w:szCs w:val="24"/>
+        </w:rPr>
         <w:lastRenderedPageBreak/>
-        <w:t>Ans: I did not know what was going on, it took me a long time to figure out what was wrong and longer time understanding synchronous and asynchronous function in JavaScript and how I can manipulate them to get what I desire.</w:t>
-      </w:r>
-    </w:p>
-    <w:p>
-      <w:pPr>
-        <w:rPr>
-          <w:sz w:val="24"/>
-          <w:szCs w:val="24"/>
-        </w:rPr>
-      </w:pPr>
-    </w:p>
-    <w:p>
-      <w:pPr>
-        <w:rPr>
-          <w:sz w:val="24"/>
-          <w:szCs w:val="24"/>
-        </w:rPr>
-      </w:pPr>
-    </w:p>
-    <w:p>
-      <w:pPr>
-        <w:rPr>
-          <w:sz w:val="24"/>
-          <w:szCs w:val="24"/>
-        </w:rPr>
-      </w:pPr>
-    </w:p>
-    <w:p>
-      <w:pPr>
-        <w:rPr>
-          <w:sz w:val="24"/>
-          <w:szCs w:val="24"/>
-        </w:rPr>
-      </w:pPr>
-    </w:p>
-    <w:p>
-      <w:pPr>
-        <w:rPr>
-          <w:sz w:val="24"/>
-          <w:szCs w:val="24"/>
-        </w:rPr>
-      </w:pPr>
-      <w:r>
-        <w:rPr>
-          <w:sz w:val="24"/>
-          <w:szCs w:val="24"/>
-        </w:rPr>
         <w:t>Grab air quality data</w:t>
       </w:r>
       <w:r>
@@ -804,23 +424,7 @@
           <w:sz w:val="24"/>
           <w:szCs w:val="24"/>
         </w:rPr>
-        <w:t xml:space="preserve"> use it to show users and save it to database of my own. (</w:t>
-      </w:r>
-      <w:proofErr w:type="spellStart"/>
-      <w:r>
-        <w:rPr>
-          <w:sz w:val="24"/>
-          <w:szCs w:val="24"/>
-        </w:rPr>
-        <w:t>mongoDB</w:t>
-      </w:r>
-      <w:proofErr w:type="spellEnd"/>
-      <w:r>
-        <w:rPr>
-          <w:sz w:val="24"/>
-          <w:szCs w:val="24"/>
-        </w:rPr>
-        <w:t>)</w:t>
+        <w:t xml:space="preserve"> use it to show users and save it to database of my own. (mongoDB)</w:t>
       </w:r>
     </w:p>
     <w:p>
@@ -879,23 +483,7 @@
           <w:sz w:val="24"/>
           <w:szCs w:val="24"/>
         </w:rPr>
-        <w:t xml:space="preserve">Scrape and analyze regional news and provide today’s information about the weather and what might be the cause of good/bad AQI today. (ex: </w:t>
-      </w:r>
-      <w:proofErr w:type="spellStart"/>
-      <w:r>
-        <w:rPr>
-          <w:sz w:val="24"/>
-          <w:szCs w:val="24"/>
-        </w:rPr>
-        <w:t>volcanoe</w:t>
-      </w:r>
-      <w:proofErr w:type="spellEnd"/>
-      <w:r>
-        <w:rPr>
-          <w:sz w:val="24"/>
-          <w:szCs w:val="24"/>
-        </w:rPr>
-        <w:t xml:space="preserve"> eruption may cause bad AQI just for few days.)</w:t>
+        <w:t>Scrape and analyze regional news and provide today’s information about the weather and what might be the cause of good/bad AQI today. (ex: volcanoe eruption may cause bad AQI just for few days.)</w:t>
       </w:r>
     </w:p>
     <w:p>
@@ -1026,23 +614,7 @@
           <w:sz w:val="24"/>
           <w:szCs w:val="24"/>
         </w:rPr>
-        <w:t xml:space="preserve">Filter for </w:t>
-      </w:r>
-      <w:proofErr w:type="gramStart"/>
-      <w:r>
-        <w:rPr>
-          <w:sz w:val="24"/>
-          <w:szCs w:val="24"/>
-        </w:rPr>
-        <w:t>particular molecule</w:t>
-      </w:r>
-      <w:proofErr w:type="gramEnd"/>
-      <w:r>
-        <w:rPr>
-          <w:sz w:val="24"/>
-          <w:szCs w:val="24"/>
-        </w:rPr>
-        <w:t>.</w:t>
+        <w:t>Filter for particular molecule.</w:t>
       </w:r>
     </w:p>
     <w:p>
@@ -1102,17 +674,8 @@
           <w:sz w:val="24"/>
           <w:szCs w:val="24"/>
         </w:rPr>
-        <w:t xml:space="preserve">What was the weather/air quality like on the same day in previous </w:t>
-      </w:r>
-      <w:proofErr w:type="gramStart"/>
-      <w:r>
-        <w:rPr>
-          <w:sz w:val="24"/>
-          <w:szCs w:val="24"/>
-        </w:rPr>
-        <w:t>years.</w:t>
-      </w:r>
-      <w:proofErr w:type="gramEnd"/>
+        <w:t>What was the weather/air quality like on the same day in previous years.</w:t>
+      </w:r>
     </w:p>
     <w:p>
       <w:pPr>

</xml_diff>